<commit_message>
Generate report for IND
</commit_message>
<xml_diff>
--- a/Country Reports/IND-Recent-Economic-Developments.docx
+++ b/Country Reports/IND-Recent-Economic-Developments.docx
@@ -15,7 +15,7 @@
         <w:pStyle w:val="Heading1"/>
       </w:pPr>
       <w:r>
-        <w:t>GDP growth in 2019 contracted</w:t>
+        <w:t>GDP growth in 2019 picked up</w:t>
       </w:r>
     </w:p>
     <w:p>
@@ -23,25 +23,13 @@
         <w:jc w:val="both"/>
       </w:pPr>
       <w:r>
-        <w:t>GDP growth contracted from 6.1% in 2018 to 5.0% in 2019. On the demand side, private consumption, accounting for 60.2% of GDP, contributed the most with 3.2 percentage points (pp).</w:t>
+        <w:t>GDP growth picked up by 4.2% year-on-year (yoy) in 2019.</w:t>
       </w:r>
       <w:r>
-        <w:t xml:space="preserve"> Government expenditure gave 1.1pp.</w:t>
+        <w:t xml:space="preserve"> On the demand side, private consumption (60.3% of GDP) contributed the most to growth, with 3.1 percentage points (pp).</w:t>
       </w:r>
       <w:r>
-        <w:t xml:space="preserve"> Net exports gave 0.9pp.</w:t>
-      </w:r>
-      <w:r>
-        <w:t xml:space="preserve"> Meanwhile, gross capital formation had trivial contribution to growth this period.</w:t>
-      </w:r>
-      <w:r>
-        <w:t xml:space="preserve"> On the supply side, services, accounting for 49.9% of GDP, contributed the most with 3.4pp.</w:t>
-      </w:r>
-      <w:r>
-        <w:t xml:space="preserve"> Agriculture added 0.6pp.</w:t>
-      </w:r>
-      <w:r>
-        <w:t xml:space="preserve"> Industry (including construction) shared 0.5pp.</w:t>
+        <w:t xml:space="preserve"> On the supply side, services (49.4% of GDP) contributed the most to growth, with 2.7pp.</w:t>
       </w:r>
     </w:p>
     <w:p>
@@ -88,7 +76,7 @@
         <w:pStyle w:val="Heading2"/>
       </w:pPr>
       <w:r>
-        <w:t>Government expenditure achieved largest gain on the demand side</w:t>
+        <w:t>Government expenditure jumped the fastest on the demand side</w:t>
       </w:r>
     </w:p>
     <w:p>
@@ -96,16 +84,16 @@
         <w:jc w:val="both"/>
       </w:pPr>
       <w:r>
-        <w:t>Government expenditure jumped by the biggest margin at 9.8% annual growth.</w:t>
+        <w:t>Government expenditure jumped by the largest margin (11.8%).</w:t>
       </w:r>
       <w:r>
         <w:t xml:space="preserve"> Private consumption increased by 5.3%.</w:t>
       </w:r>
       <w:r>
-        <w:t xml:space="preserve"> Meanwhile, gross capital formation kept unchanged this period.</w:t>
+        <w:t xml:space="preserve"> On the other hand, gross capital formation decreased by 2.0%.</w:t>
       </w:r>
       <w:r>
-        <w:t xml:space="preserve"> On the other hand, net exports contracted by 22.8%.</w:t>
+        <w:t xml:space="preserve"> On the other hand, net exports contracted by 22.2%.</w:t>
       </w:r>
     </w:p>
     <w:p>
@@ -113,7 +101,7 @@
         <w:pStyle w:val="Heading2"/>
       </w:pPr>
       <w:r>
-        <w:t>On the supply side, growth in services accelerated the fastest</w:t>
+        <w:t>On the supply side, services expanded the fastest</w:t>
       </w:r>
     </w:p>
     <w:p>
@@ -121,13 +109,13 @@
         <w:jc w:val="both"/>
       </w:pPr>
       <w:r>
-        <w:t>Services increased by the largest edge at 7.0% annual growth.</w:t>
+        <w:t>Services expanded the most rapidly (5.5%).</w:t>
       </w:r>
       <w:r>
-        <w:t xml:space="preserve"> Agriculture picked up by 3.7%.</w:t>
+        <w:t xml:space="preserve"> Agriculture grew by 4.0%.</w:t>
       </w:r>
       <w:r>
-        <w:t xml:space="preserve"> Industry (including construction) picked up by 1.8%.</w:t>
+        <w:t xml:space="preserve"> Industry (including construction) picked up by 0.9%.</w:t>
       </w:r>
     </w:p>
     <w:p>
@@ -135,7 +123,7 @@
         <w:pStyle w:val="Heading2"/>
       </w:pPr>
       <w:r>
-        <w:t>Unemployment plunged; inflation worsened</w:t>
+        <w:t>Unemployment declined; inflation increased</w:t>
       </w:r>
     </w:p>
     <w:p>
@@ -143,46 +131,13 @@
         <w:jc w:val="both"/>
       </w:pPr>
       <w:r>
-        <w:t>Unemployment rate plunged from 5.3% in 2018 to nan% in 2019. Consequently, inflation worsened from 4.9% to 7.7%. At the end of the year, the central bank set the policy rate at 3.0%.</w:t>
+        <w:t>Unemployment declined from 5.3% in 2018 to nan% in 2019,</w:t>
       </w:r>
-    </w:p>
-    <w:p>
-      <w:pPr>
-        <w:jc w:val="center"/>
-      </w:pPr>
       <w:r>
-        <w:drawing>
-          <wp:inline xmlns:a="http://schemas.openxmlformats.org/drawingml/2006/main" xmlns:pic="http://schemas.openxmlformats.org/drawingml/2006/picture">
-            <wp:extent cx="5040000" cy="2520000"/>
-            <wp:docPr id="2" name="Picture 2"/>
-            <wp:cNvGraphicFramePr>
-              <a:graphicFrameLocks noChangeAspect="1"/>
-            </wp:cNvGraphicFramePr>
-            <a:graphic>
-              <a:graphicData uri="http://schemas.openxmlformats.org/drawingml/2006/picture">
-                <pic:pic>
-                  <pic:nvPicPr>
-                    <pic:cNvPr id="0" name="IND_unemployment_inflation.png"/>
-                    <pic:cNvPicPr/>
-                  </pic:nvPicPr>
-                  <pic:blipFill>
-                    <a:blip r:embed="rId10"/>
-                    <a:stretch>
-                      <a:fillRect/>
-                    </a:stretch>
-                  </pic:blipFill>
-                  <pic:spPr>
-                    <a:xfrm>
-                      <a:off x="0" y="0"/>
-                      <a:ext cx="5040000" cy="2520000"/>
-                    </a:xfrm>
-                    <a:prstGeom prst="rect"/>
-                  </pic:spPr>
-                </pic:pic>
-              </a:graphicData>
-            </a:graphic>
-          </wp:inline>
-        </w:drawing>
+        <w:t xml:space="preserve"> while inflation increased from 4.9% to 7.7%.</w:t>
+      </w:r>
+      <w:r>
+        <w:t xml:space="preserve"> At the end of 2020, the central bank set the policy rate at 4.0%.</w:t>
       </w:r>
     </w:p>
     <w:p>
@@ -190,7 +145,7 @@
         <w:pStyle w:val="Heading2"/>
       </w:pPr>
       <w:r>
-        <w:t>Current account balance posted a deficit</w:t>
+        <w:t>Current account balance deficit</w:t>
       </w:r>
     </w:p>
     <w:p>
@@ -198,7 +153,10 @@
         <w:jc w:val="both"/>
       </w:pPr>
       <w:r>
-        <w:t>Current account balance (CAB) recorded a deficit at 1.0% of GDP in 2019. Net trade in goods and services reached USD -73.5 billion. In 2018, CAB posted a deficit at 2.4% of GDP.</w:t>
+        <w:t>The current account balance (CAB) recorded a deficit at 1.0% of GDP in 2019,</w:t>
+      </w:r>
+      <w:r>
+        <w:t xml:space="preserve"> compared to 2.4% in 2018.</w:t>
       </w:r>
     </w:p>
     <w:p>
@@ -206,7 +164,10 @@
         <w:jc w:val="both"/>
       </w:pPr>
       <w:r>
-        <w:t>USA is the country's top export destination accounting for 16.8% of total exports in 2019. Other major exports partners include United Arab Emirates (9.1%), China (5.3%), China, Hong Kong SAR (3.6%), and Singapore (3.3%). Top export commodities are mineral fuels, mineral oils and products of their distillation; bituminous substances; mineral waxes, accounting for 13.8% of total exports.</w:t>
+        <w:t>USA is the top export destination (16.8% of exports in 2019). Other major exports partners include United Arab Emirates (9.1%), China (5.3%), and China, Hong Kong SAR (3.6%).</w:t>
+      </w:r>
+      <w:r>
+        <w:t xml:space="preserve"> Top export products are mineral fuels, mineral oils and products of their distillation; bituminous substances; mineral waxes (13.8% of exports).</w:t>
       </w:r>
     </w:p>
     <w:p>
@@ -214,7 +175,10 @@
         <w:jc w:val="both"/>
       </w:pPr>
       <w:r>
-        <w:t>For imports, top imports origin in 2019 is China (14.3% of total imports), followed by USA (7.3%), United Arab Emirates (6.3%), Saudi Arabia (5.6%),  and Iraq (4.6%). Major import commodities are mineral fuels, mineral oils and products of their distillation; bituminous substances; mineral waxes, accounting for 31.9% of total imports.</w:t>
+        <w:t>Top imports origins are China (14.3%), USA (7.3%), United Arab Emirates (6.3%), and Saudi Arabia (5.6%).</w:t>
+      </w:r>
+      <w:r>
+        <w:t xml:space="preserve"> Major import commodities are mineral fuels, mineral oils and products of their distillation; bituminous substances; mineral waxes(31.9% of imports).</w:t>
       </w:r>
     </w:p>
     <w:p>
@@ -230,10 +194,19 @@
         <w:jc w:val="both"/>
       </w:pPr>
       <w:r>
-        <w:t>Output plunged by 7.5% year-on-year in Q3 of 2020. Growth in overall economic activity improved from a contraction of 23.9% in the previous quarter. Private consumption contracted by the biggest margin at -11.4% annual growth.</w:t>
+        <w:t>Output plunged by 7.5% yoy in Q3 2020</w:t>
       </w:r>
       <w:r>
-        <w:t xml:space="preserve"> On the other hand, government expenditure and private consumption contracted by 22.5% and 11.4%, respectively.</w:t>
+        <w:t xml:space="preserve"> (-23.9% in the previous quarter).</w:t>
+      </w:r>
+      <w:r>
+        <w:t xml:space="preserve"> Exports slowed down by the largest margin at -1.4% yoy.</w:t>
+      </w:r>
+      <w:r>
+        <w:t xml:space="preserve"> Government expenditures slowed down by -22.5%.</w:t>
+      </w:r>
+      <w:r>
+        <w:t xml:space="preserve"> Industrial production shrank by 0.3% yoy in November (-10.6% yoy in October).</w:t>
       </w:r>
     </w:p>
     <w:p>
@@ -241,7 +214,7 @@
         <w:pStyle w:val="Heading2"/>
       </w:pPr>
       <w:r>
-        <w:t>Consumer confidence up</w:t>
+        <w:t>Inflation decreased</w:t>
       </w:r>
     </w:p>
     <w:p>
@@ -249,47 +222,10 @@
         <w:jc w:val="both"/>
       </w:pPr>
       <w:r>
-        <w:t>Meanwhile, consumer confidence index was in the positive territory at 52.3 points in Q4 of 2020. Confidence declined from nan points in the previous quarter. Expectations of consumers about the general economic situation in the next 12 months turned optimistic at 115.9 points from nan points over the same period, reflecting improved consumer sentiments.</w:t>
+        <w:t>Inflation stabilized to 2.9% yoy in January (4.5% yoy in December).</w:t>
       </w:r>
-    </w:p>
-    <w:p>
-      <w:pPr>
-        <w:pStyle w:val="Heading2"/>
-      </w:pPr>
       <w:r>
-        <w:t>Industrial output expanded</w:t>
-      </w:r>
-    </w:p>
-    <w:p>
-      <w:pPr>
-        <w:jc w:val="both"/>
-      </w:pPr>
-      <w:r>
-        <w:t>Industrial production expanded by 0.2% year-on-year in September, an increase from -7.4% growth in the previous month. Growth in manufacturing increased to -0.6% from -7.9%.</w:t>
-      </w:r>
-    </w:p>
-    <w:p>
-      <w:pPr>
-        <w:pStyle w:val="Heading2"/>
-      </w:pPr>
-      <w:r>
-        <w:t>Inflation improved</w:t>
-      </w:r>
-    </w:p>
-    <w:p>
-      <w:pPr>
-        <w:jc w:val="both"/>
-      </w:pPr>
-      <w:r>
-        <w:t>Overall inflation improved to -1.6% year-on-year in October from -1.4% in the previous month.</w:t>
-      </w:r>
-    </w:p>
-    <w:p>
-      <w:pPr>
-        <w:jc w:val="both"/>
-      </w:pPr>
-      <w:r>
-        <w:t>India's central bank kept the official policy rate to 1.75% in November from the same in October.</w:t>
+        <w:t xml:space="preserve"> Meanwhile, the central bank kept the policy rate to 4.0% in February.</w:t>
       </w:r>
     </w:p>
     <w:p>
@@ -305,15 +241,13 @@
         <w:jc w:val="both"/>
       </w:pPr>
       <w:r>
-        <w:t>On November 2020, Consensus Economics panelists project India's economic growth ending in 2020 at -9.4%. In 2021, the panelists foresee growth at 10.2%. Over the same period, consumption is expected to grow by -10.3% and 11.5%, while investment is projected to grow by -22.6% and 15.7%. Industrial production is seen to grow by -14.3% and 12.1%.</w:t>
+        <w:t>As of January 2021, Consensus Economics panelists project economic growth ending at -8.0% in 2021</w:t>
       </w:r>
-    </w:p>
-    <w:p>
-      <w:pPr>
-        <w:jc w:val="both"/>
-      </w:pPr>
       <w:r>
-        <w:t>Meanwhile, Consensus Economics panelists foresee inflation averaging in 2020 at 5.8%. In 2021, the panelists project inflation at 4.4%.</w:t>
+        <w:t>, while in 2022, the panelists foresee growth at 10.3%.</w:t>
+      </w:r>
+      <w:r>
+        <w:t xml:space="preserve"> Over the same period, consumption is expected to change by -10.0% and 11.4%, while investment is projected to change by -15.7% and 15.2%. Industrial production is seen to change by -9.9% and 12.5%. Finally, Consensus Economics foresee inflation at 6.3% in 2021 and 4.7% in 2022.</w:t>
       </w:r>
     </w:p>
     <w:p>
@@ -325,7 +259,141 @@
           <w:i/>
           <w:sz w:val="20"/>
         </w:rPr>
-        <w:t>Sources: Consensus Economics, The World Bank, UN Comtrade, Haver Analytics, and National Sources. Accessed 05 December 2020.</w:t>
+        <w:t>Sources: Consensus Economics, The World Bank, UN Comtrade, Haver Analytics, and National Sources. Accessed 06 February 2021.</w:t>
+      </w:r>
+    </w:p>
+    <w:p>
+      <w:pPr>
+        <w:pStyle w:val="Heading2"/>
+        <w:jc w:val="both"/>
+      </w:pPr>
+      <w:r>
+        <w:t>Leading indicators</w:t>
+      </w:r>
+      <w:r>
+        <w:t xml:space="preserve"> Industrial production shrank by 0.3% yoy in November (-10.6% yoy in October).</w:t>
+      </w:r>
+    </w:p>
+    <w:p>
+      <w:pPr>
+        <w:pStyle w:val="Heading2"/>
+      </w:pPr>
+      <w:r>
+        <w:t>Inflation decreased</w:t>
+      </w:r>
+    </w:p>
+    <w:p>
+      <w:pPr>
+        <w:jc w:val="both"/>
+      </w:pPr>
+      <w:r>
+        <w:t>Inflation stabilized to 2.9% yoy in January (4.5% yoy in December).</w:t>
+      </w:r>
+      <w:r>
+        <w:t xml:space="preserve"> Meanwhile, the central bank kept the policy rate to 4.0% in February.</w:t>
+      </w:r>
+    </w:p>
+    <w:p>
+      <w:pPr>
+        <w:pStyle w:val="Heading1"/>
+      </w:pPr>
+      <w:r>
+        <w:t>Outlook tilted downwards this year</w:t>
+      </w:r>
+    </w:p>
+    <w:p>
+      <w:pPr>
+        <w:jc w:val="both"/>
+      </w:pPr>
+      <w:r>
+        <w:t>As of January 2021, Consensus Economics panelists project economic growth ending at -8.0% in 2021</w:t>
+      </w:r>
+      <w:r>
+        <w:t>, while in 2022, the panelists foresee growth at 10.3%.</w:t>
+      </w:r>
+      <w:r>
+        <w:t xml:space="preserve"> Over the same period, consumption is expected to change by -10.0% and 11.4%, while investment is projected to change by -15.7% and 15.2%. Industrial production is seen to change by -9.9% and 12.5%. Finally, Consensus Economics foresee inflation at 6.3% in 2021 and 4.7% in 2022.</w:t>
+      </w:r>
+    </w:p>
+    <w:p>
+      <w:pPr>
+        <w:jc w:val="both"/>
+      </w:pPr>
+      <w:r>
+        <w:rPr>
+          <w:i/>
+          <w:sz w:val="20"/>
+        </w:rPr>
+        <w:t>Sources: Consensus Economics, The World Bank, UN Comtrade, Haver Analytics, and National Sources. Accessed 06 February 2021.</w:t>
+      </w:r>
+    </w:p>
+    <w:p>
+      <w:pPr>
+        <w:pStyle w:val="Heading2"/>
+      </w:pPr>
+      <w:r>
+        <w:t>Leading indicators</w:t>
+      </w:r>
+    </w:p>
+    <w:p>
+      <w:pPr>
+        <w:jc w:val="both"/>
+      </w:pPr>
+      <w:r>
+        <w:t xml:space="preserve"> Industrial production shrank by 0.3% yoy in November (-10.6% yoy in October).</w:t>
+      </w:r>
+    </w:p>
+    <w:p>
+      <w:pPr>
+        <w:pStyle w:val="Heading2"/>
+      </w:pPr>
+      <w:r>
+        <w:t>Inflation decreased</w:t>
+      </w:r>
+    </w:p>
+    <w:p>
+      <w:pPr>
+        <w:jc w:val="both"/>
+      </w:pPr>
+      <w:r>
+        <w:t>Inflation stabilized to 2.9% yoy in January (4.5% yoy in December).</w:t>
+      </w:r>
+      <w:r>
+        <w:t xml:space="preserve"> Meanwhile, the central bank kept the policy rate to 4.0% in February.</w:t>
+      </w:r>
+    </w:p>
+    <w:p>
+      <w:pPr>
+        <w:pStyle w:val="Heading1"/>
+      </w:pPr>
+      <w:r>
+        <w:t>Outlook tilted downwards this year</w:t>
+      </w:r>
+    </w:p>
+    <w:p>
+      <w:pPr>
+        <w:jc w:val="both"/>
+      </w:pPr>
+      <w:r>
+        <w:t>As of January 2021, Consensus Economics panelists project economic growth ending at -8.0% in 2021</w:t>
+      </w:r>
+      <w:r>
+        <w:t>, while in 2022, the panelists foresee growth at 10.3%.</w:t>
+      </w:r>
+      <w:r>
+        <w:t xml:space="preserve"> Over the same period, consumption is expected to change by -10.0% and 11.4%, while investment is projected to change by -15.7% and 15.2%. Industrial production is seen to change by -9.9% and 12.5%. Finally, Consensus Economics foresee inflation at 6.3% in 2021 and 4.7% in 2022.</w:t>
+      </w:r>
+    </w:p>
+    <w:p>
+      <w:pPr>
+        <w:jc w:val="both"/>
+      </w:pPr>
+      <w:r>
+        <w:rPr>
+          <w:i/>
+          <w:sz w:val="20"/>
+        </w:rPr>
+        <w:t>Sources: Consensus Economics, The World Bank, UN Comtrade, Haver Analytics, and National Sources. Accessed 06 February 2021.</w:t>
       </w:r>
     </w:p>
     <w:sectPr>

</xml_diff>